<commit_message>
issue sheet was modified
</commit_message>
<xml_diff>
--- a/TAWA_ISUSheet.docx
+++ b/TAWA_ISUSheet.docx
@@ -621,12 +621,28 @@
                 <w:rFonts w:ascii="Bahnschrift Light" w:hAnsi="Bahnschrift Light"/>
               </w:rPr>
             </w:pPr>
-            <w:r>
-              <w:rPr>
-                <w:rFonts w:ascii="Bahnschrift Light" w:hAnsi="Bahnschrift Light"/>
-              </w:rPr>
-              <w:t>Nesma Bahgat</w:t>
-            </w:r>
+            <w:proofErr w:type="spellStart"/>
+            <w:r>
+              <w:rPr>
+                <w:rFonts w:ascii="Bahnschrift Light" w:hAnsi="Bahnschrift Light"/>
+              </w:rPr>
+              <w:t>Nesma</w:t>
+            </w:r>
+            <w:proofErr w:type="spellEnd"/>
+            <w:r>
+              <w:rPr>
+                <w:rFonts w:ascii="Bahnschrift Light" w:hAnsi="Bahnschrift Light"/>
+              </w:rPr>
+              <w:t xml:space="preserve"> </w:t>
+            </w:r>
+            <w:proofErr w:type="spellStart"/>
+            <w:r>
+              <w:rPr>
+                <w:rFonts w:ascii="Bahnschrift Light" w:hAnsi="Bahnschrift Light"/>
+              </w:rPr>
+              <w:t>Bahgat</w:t>
+            </w:r>
+            <w:proofErr w:type="spellEnd"/>
           </w:p>
         </w:tc>
         <w:tc>
@@ -669,8 +685,6 @@
               </w:rPr>
               <w:t>We faced another issue which is the first time for the whole team to make a whole project with its back-end and front-end, which may impact in the velocity to finish the implementation of the project and may affect also in in finishing the rest activities in the project.</w:t>
             </w:r>
-            <w:bookmarkStart w:id="0" w:name="_GoBack"/>
-            <w:bookmarkEnd w:id="0"/>
           </w:p>
         </w:tc>
       </w:tr>
@@ -1070,6 +1084,8 @@
           <w:szCs w:val="20"/>
         </w:rPr>
       </w:pPr>
+      <w:bookmarkStart w:id="0" w:name="_GoBack"/>
+      <w:bookmarkEnd w:id="0"/>
     </w:p>
     <w:p>
       <w:pPr>
@@ -2078,7 +2094,13 @@
               <w:rPr>
                 <w:rFonts w:ascii="Bahnschrift Light" w:eastAsia="Times New Roman" w:hAnsi="Bahnschrift Light" w:cs="Arial"/>
               </w:rPr>
-              <w:t>Lack of experience and knowledge in using Java in web development</w:t>
+              <w:t xml:space="preserve">Lack of experience and knowledge </w:t>
+            </w:r>
+            <w:r>
+              <w:rPr>
+                <w:rFonts w:ascii="Bahnschrift Light" w:eastAsia="Times New Roman" w:hAnsi="Bahnschrift Light" w:cs="Arial"/>
+              </w:rPr>
+              <w:t>in developing a whole project</w:t>
             </w:r>
           </w:p>
         </w:tc>
@@ -2166,7 +2188,13 @@
               <w:rPr>
                 <w:rFonts w:ascii="Bahnschrift Light" w:eastAsia="Times New Roman" w:hAnsi="Bahnschrift Light" w:cs="Arial"/>
               </w:rPr>
-              <w:t>Team shall start self-studying and practice java in web development</w:t>
+              <w:t xml:space="preserve">Team shall start self-studying and practice </w:t>
+            </w:r>
+            <w:r>
+              <w:rPr>
+                <w:rFonts w:ascii="Bahnschrift Light" w:eastAsia="Times New Roman" w:hAnsi="Bahnschrift Light" w:cs="Arial"/>
+              </w:rPr>
+              <w:t>development</w:t>
             </w:r>
           </w:p>
         </w:tc>

</xml_diff>